<commit_message>
Write t-create & Edit TODO.TXT
</commit_message>
<xml_diff>
--- a/requirements.docx
+++ b/requirements.docx
@@ -1,6 +1,6 @@
 
 <file path=word/document.xml><?xml version="1.0" encoding="utf-8"?>
-<w:document xmlns:wpc="http://schemas.microsoft.com/office/word/2010/wordprocessingCanvas" xmlns:cx="http://schemas.microsoft.com/office/drawing/2014/chartex" xmlns:mc="http://schemas.openxmlformats.org/markup-compatibility/2006" xmlns:o="urn:schemas-microsoft-com:office:office" xmlns:r="http://schemas.openxmlformats.org/officeDocument/2006/relationships" xmlns:m="http://schemas.openxmlformats.org/officeDocument/2006/math" xmlns:v="urn:schemas-microsoft-com:vml" xmlns:wp14="http://schemas.microsoft.com/office/word/2010/wordprocessingDrawing" xmlns:wp="http://schemas.openxmlformats.org/drawingml/2006/wordprocessingDrawing" xmlns:w10="urn:schemas-microsoft-com:office:word" xmlns:w="http://schemas.openxmlformats.org/wordprocessingml/2006/main" xmlns:w14="http://schemas.microsoft.com/office/word/2010/wordml" xmlns:w15="http://schemas.microsoft.com/office/word/2012/wordml" xmlns:w16se="http://schemas.microsoft.com/office/word/2015/wordml/symex" xmlns:wpg="http://schemas.microsoft.com/office/word/2010/wordprocessingGroup" xmlns:wpi="http://schemas.microsoft.com/office/word/2010/wordprocessingInk" xmlns:wne="http://schemas.microsoft.com/office/word/2006/wordml" xmlns:wps="http://schemas.microsoft.com/office/word/2010/wordprocessingShape" mc:Ignorable="w14 w15 w16se wp14">
+<w:document xmlns:o="urn:schemas-microsoft-com:office:office" xmlns:r="http://schemas.openxmlformats.org/officeDocument/2006/relationships" xmlns:v="urn:schemas-microsoft-com:vml" xmlns:w="http://schemas.openxmlformats.org/wordprocessingml/2006/main" xmlns:w10="urn:schemas-microsoft-com:office:word" xmlns:wp="http://schemas.openxmlformats.org/drawingml/2006/wordprocessingDrawing" xmlns:wps="http://schemas.microsoft.com/office/word/2010/wordprocessingShape" xmlns:wpg="http://schemas.microsoft.com/office/word/2010/wordprocessingGroup" xmlns:mc="http://schemas.openxmlformats.org/markup-compatibility/2006" xmlns:wp14="http://schemas.microsoft.com/office/word/2010/wordprocessingDrawing" xmlns:w14="http://schemas.microsoft.com/office/word/2010/wordml" mc:Ignorable="w14 wp14">
   <w:body>
     <w:p>
       <w:pPr>
@@ -11,9 +11,22 @@
       </w:pPr>
       <w:r>
         <w:rPr>
+          <w:rFonts w:cs="Courier New" w:ascii="Courier New" w:hAnsi="Courier New"/>
+        </w:rPr>
+        <w:t>Bash Shell Script Database Management System (DBMS):</w:t>
+      </w:r>
+    </w:p>
+    <w:p>
+      <w:pPr>
+        <w:pStyle w:val="PlainText"/>
+        <w:rPr>
           <w:rFonts w:ascii="Courier New" w:hAnsi="Courier New" w:cs="Courier New"/>
         </w:rPr>
-        <w:t>Bash Shell Script Database Management System (DBMS):</w:t>
+      </w:pPr>
+      <w:r>
+        <w:rPr>
+          <w:rFonts w:cs="Courier New" w:ascii="Courier New" w:hAnsi="Courier New"/>
+        </w:rPr>
       </w:r>
     </w:p>
     <w:p>
@@ -23,6 +36,12 @@
           <w:rFonts w:ascii="Courier New" w:hAnsi="Courier New" w:cs="Courier New"/>
         </w:rPr>
       </w:pPr>
+      <w:r>
+        <w:rPr>
+          <w:rFonts w:cs="Courier New" w:ascii="Courier New" w:hAnsi="Courier New"/>
+        </w:rPr>
+        <w:t>The Project aim to develop DBMS, that will enable users to store and retrieve the data from Hard-disk.</w:t>
+      </w:r>
     </w:p>
     <w:p>
       <w:pPr>
@@ -33,9 +52,22 @@
       </w:pPr>
       <w:r>
         <w:rPr>
+          <w:rFonts w:cs="Courier New" w:ascii="Courier New" w:hAnsi="Courier New"/>
+        </w:rPr>
+      </w:r>
+    </w:p>
+    <w:p>
+      <w:pPr>
+        <w:pStyle w:val="PlainText"/>
+        <w:rPr>
           <w:rFonts w:ascii="Courier New" w:hAnsi="Courier New" w:cs="Courier New"/>
         </w:rPr>
-        <w:t>The Project aim to develop DBMS, that will enable users to store and retrieve the data from Hard-disk.</w:t>
+      </w:pPr>
+      <w:r>
+        <w:rPr>
+          <w:rFonts w:cs="Courier New" w:ascii="Courier New" w:hAnsi="Courier New"/>
+        </w:rPr>
+        <w:t>The Project Features:</w:t>
       </w:r>
     </w:p>
     <w:p>
@@ -45,6 +77,100 @@
           <w:rFonts w:ascii="Courier New" w:hAnsi="Courier New" w:cs="Courier New"/>
         </w:rPr>
       </w:pPr>
+      <w:r>
+        <w:rPr>
+          <w:rFonts w:cs="Courier New" w:ascii="Courier New" w:hAnsi="Courier New"/>
+        </w:rPr>
+        <w:t>The Application will be</w:t>
+      </w:r>
+      <w:r>
+        <w:rPr>
+          <w:rFonts w:cs="Courier New" w:ascii="Courier New" w:hAnsi="Courier New"/>
+          <w:shd w:fill="FFFF00" w:val="clear"/>
+        </w:rPr>
+        <w:t xml:space="preserve"> CLI Menu based app,</w:t>
+      </w:r>
+      <w:r>
+        <w:rPr>
+          <w:rFonts w:cs="Courier New" w:ascii="Courier New" w:hAnsi="Courier New"/>
+        </w:rPr>
+        <w:t xml:space="preserve"> that will provide to user this Menu items:</w:t>
+      </w:r>
+    </w:p>
+    <w:p>
+      <w:pPr>
+        <w:pStyle w:val="PlainText"/>
+        <w:rPr>
+          <w:shd w:fill="FFFF00" w:val="clear"/>
+        </w:rPr>
+      </w:pPr>
+      <w:r>
+        <w:rPr>
+          <w:rFonts w:cs="Courier New" w:ascii="Courier New" w:hAnsi="Courier New"/>
+          <w:shd w:fill="FFFF00" w:val="clear"/>
+        </w:rPr>
+        <w:t>Main Menu:</w:t>
+      </w:r>
+    </w:p>
+    <w:p>
+      <w:pPr>
+        <w:pStyle w:val="PlainText"/>
+        <w:rPr>
+          <w:shd w:fill="FFFF00" w:val="clear"/>
+        </w:rPr>
+      </w:pPr>
+      <w:r>
+        <w:rPr>
+          <w:rFonts w:cs="Courier New" w:ascii="Courier New" w:hAnsi="Courier New"/>
+          <w:shd w:fill="FFFF00" w:val="clear"/>
+        </w:rPr>
+        <w:t>- Create Database</w:t>
+      </w:r>
+    </w:p>
+    <w:p>
+      <w:pPr>
+        <w:pStyle w:val="PlainText"/>
+        <w:rPr>
+          <w:shd w:fill="FFFF00" w:val="clear"/>
+        </w:rPr>
+      </w:pPr>
+      <w:r>
+        <w:rPr>
+          <w:rFonts w:cs="Courier New" w:ascii="Courier New" w:hAnsi="Courier New"/>
+          <w:shd w:fill="FFFF00" w:val="clear"/>
+        </w:rPr>
+        <w:t>- List Databases</w:t>
+      </w:r>
+    </w:p>
+    <w:p>
+      <w:pPr>
+        <w:pStyle w:val="PlainText"/>
+        <w:rPr>
+          <w:shd w:fill="FFFF00" w:val="clear"/>
+        </w:rPr>
+      </w:pPr>
+      <w:r>
+        <w:rPr>
+          <w:rFonts w:cs="Courier New" w:ascii="Courier New" w:hAnsi="Courier New"/>
+          <w:shd w:fill="FFFF00" w:val="clear"/>
+        </w:rPr>
+        <w:t>- Connect To Databases</w:t>
+      </w:r>
+    </w:p>
+    <w:p>
+      <w:pPr>
+        <w:pStyle w:val="PlainText"/>
+        <w:rPr>
+          <w:shd w:fill="FFFF00" w:val="clear"/>
+        </w:rPr>
+      </w:pPr>
+      <w:r>
+        <w:rPr>
+          <w:rFonts w:cs="Courier New" w:ascii="Courier New" w:hAnsi="Courier New"/>
+          <w:shd w:fill="FFFF00" w:val="clear"/>
+        </w:rPr>
+        <w:t>- Drop Database</w:t>
+      </w:r>
     </w:p>
     <w:p>
       <w:pPr>
@@ -55,9 +181,155 @@
       </w:pPr>
       <w:r>
         <w:rPr>
+          <w:rFonts w:cs="Courier New" w:ascii="Courier New" w:hAnsi="Courier New"/>
+        </w:rPr>
+      </w:r>
+    </w:p>
+    <w:p>
+      <w:pPr>
+        <w:pStyle w:val="PlainText"/>
+        <w:rPr>
           <w:rFonts w:ascii="Courier New" w:hAnsi="Courier New" w:cs="Courier New"/>
         </w:rPr>
-        <w:t>The Project Features:</w:t>
+      </w:pPr>
+      <w:r>
+        <w:rPr>
+          <w:rFonts w:cs="Courier New" w:ascii="Courier New" w:hAnsi="Courier New"/>
+        </w:rPr>
+        <w:t>Upon user Connect to Specific Database, there will be new Screen with this Menu:</w:t>
+      </w:r>
+    </w:p>
+    <w:p>
+      <w:pPr>
+        <w:pStyle w:val="PlainText"/>
+        <w:rPr>
+          <w:shd w:fill="FF0000" w:val="clear"/>
+        </w:rPr>
+      </w:pPr>
+      <w:r>
+        <w:rPr>
+          <w:rFonts w:cs="Courier New" w:ascii="Courier New" w:hAnsi="Courier New"/>
+          <w:shd w:fill="FF0000" w:val="clear"/>
+        </w:rPr>
+        <w:t xml:space="preserve">- Create Table </w:t>
+      </w:r>
+    </w:p>
+    <w:p>
+      <w:pPr>
+        <w:pStyle w:val="PlainText"/>
+        <w:rPr>
+          <w:shd w:fill="FF0000" w:val="clear"/>
+        </w:rPr>
+      </w:pPr>
+      <w:r>
+        <w:rPr>
+          <w:rFonts w:cs="Courier New" w:ascii="Courier New" w:hAnsi="Courier New"/>
+          <w:shd w:fill="FF0000" w:val="clear"/>
+        </w:rPr>
+        <w:t>- List Tables</w:t>
+      </w:r>
+    </w:p>
+    <w:p>
+      <w:pPr>
+        <w:pStyle w:val="PlainText"/>
+        <w:rPr>
+          <w:shd w:fill="FF0000" w:val="clear"/>
+        </w:rPr>
+      </w:pPr>
+      <w:r>
+        <w:rPr>
+          <w:rFonts w:cs="Courier New" w:ascii="Courier New" w:hAnsi="Courier New"/>
+          <w:shd w:fill="FF0000" w:val="clear"/>
+        </w:rPr>
+        <w:t>- Drop Table</w:t>
+      </w:r>
+    </w:p>
+    <w:p>
+      <w:pPr>
+        <w:pStyle w:val="PlainText"/>
+        <w:rPr>
+          <w:shd w:fill="FF8000" w:val="clear"/>
+        </w:rPr>
+      </w:pPr>
+      <w:r>
+        <w:rPr>
+          <w:rFonts w:cs="Courier New" w:ascii="Courier New" w:hAnsi="Courier New"/>
+          <w:shd w:fill="FF8000" w:val="clear"/>
+        </w:rPr>
+        <w:t>- Insert into Table</w:t>
+      </w:r>
+    </w:p>
+    <w:p>
+      <w:pPr>
+        <w:pStyle w:val="PlainText"/>
+        <w:rPr>
+          <w:shd w:fill="FF8000" w:val="clear"/>
+        </w:rPr>
+      </w:pPr>
+      <w:r>
+        <w:rPr>
+          <w:rFonts w:cs="Courier New" w:ascii="Courier New" w:hAnsi="Courier New"/>
+          <w:shd w:fill="FF8000" w:val="clear"/>
+        </w:rPr>
+        <w:t xml:space="preserve">- </w:t>
+      </w:r>
+      <w:r>
+        <w:rPr>
+          <w:rFonts w:cs="Courier New" w:ascii="Courier New" w:hAnsi="Courier New"/>
+          <w:shd w:fill="F10D0C" w:val="clear"/>
+        </w:rPr>
+        <w:t>Select</w:t>
+      </w:r>
+      <w:r>
+        <w:rPr>
+          <w:rFonts w:cs="Courier New" w:ascii="Courier New" w:hAnsi="Courier New"/>
+          <w:shd w:fill="FF8000" w:val="clear"/>
+        </w:rPr>
+        <w:t xml:space="preserve"> From Table</w:t>
+      </w:r>
+    </w:p>
+    <w:p>
+      <w:pPr>
+        <w:pStyle w:val="PlainText"/>
+        <w:rPr>
+          <w:shd w:fill="FF8000" w:val="clear"/>
+        </w:rPr>
+      </w:pPr>
+      <w:r>
+        <w:rPr>
+          <w:rFonts w:cs="Courier New" w:ascii="Courier New" w:hAnsi="Courier New"/>
+          <w:shd w:fill="FF8000" w:val="clear"/>
+        </w:rPr>
+        <w:t>- Delete From Table</w:t>
+      </w:r>
+    </w:p>
+    <w:p>
+      <w:pPr>
+        <w:pStyle w:val="PlainText"/>
+        <w:rPr>
+          <w:shd w:fill="FF8000" w:val="clear"/>
+        </w:rPr>
+      </w:pPr>
+      <w:r>
+        <w:rPr>
+          <w:rFonts w:cs="Courier New" w:ascii="Courier New" w:hAnsi="Courier New"/>
+          <w:shd w:fill="FF8000" w:val="clear"/>
+        </w:rPr>
+        <w:t xml:space="preserve">- </w:t>
+      </w:r>
+      <w:r>
+        <w:rPr>
+          <w:rFonts w:cs="Courier New" w:ascii="Courier New" w:hAnsi="Courier New"/>
+          <w:shd w:fill="F10D0C" w:val="clear"/>
+        </w:rPr>
+        <w:t>Update</w:t>
+      </w:r>
+      <w:r>
+        <w:rPr>
+          <w:rFonts w:cs="Courier New" w:ascii="Courier New" w:hAnsi="Courier New"/>
+          <w:shd w:fill="FF8000" w:val="clear"/>
+        </w:rPr>
+        <w:t xml:space="preserve"> Table</w:t>
       </w:r>
     </w:p>
     <w:p>
@@ -69,9 +341,22 @@
       </w:pPr>
       <w:r>
         <w:rPr>
+          <w:rFonts w:cs="Courier New" w:ascii="Courier New" w:hAnsi="Courier New"/>
+        </w:rPr>
+      </w:r>
+    </w:p>
+    <w:p>
+      <w:pPr>
+        <w:pStyle w:val="PlainText"/>
+        <w:rPr>
           <w:rFonts w:ascii="Courier New" w:hAnsi="Courier New" w:cs="Courier New"/>
         </w:rPr>
-        <w:t>The Application will be CLI Menu based app, that will provide to user this Menu items:</w:t>
+      </w:pPr>
+      <w:r>
+        <w:rPr>
+          <w:rFonts w:cs="Courier New" w:ascii="Courier New" w:hAnsi="Courier New"/>
+        </w:rPr>
+        <w:t>Hints:</w:t>
       </w:r>
     </w:p>
     <w:p>
@@ -83,417 +368,89 @@
       </w:pPr>
       <w:r>
         <w:rPr>
+          <w:rFonts w:cs="Courier New" w:ascii="Courier New" w:hAnsi="Courier New"/>
+        </w:rPr>
+        <w:t>-</w:t>
+      </w:r>
+      <w:r>
+        <w:rPr>
+          <w:rFonts w:cs="Courier New" w:ascii="Courier New" w:hAnsi="Courier New"/>
+          <w:shd w:fill="FFFF00" w:val="clear"/>
+        </w:rPr>
+        <w:t xml:space="preserve"> The Database will store as Directory on Current Script File</w:t>
+      </w:r>
+    </w:p>
+    <w:p>
+      <w:pPr>
+        <w:pStyle w:val="PlainText"/>
+        <w:rPr>
+          <w:shd w:fill="FF8000" w:val="clear"/>
+        </w:rPr>
+      </w:pPr>
+      <w:r>
+        <w:rPr>
+          <w:rFonts w:cs="Courier New" w:ascii="Courier New" w:hAnsi="Courier New"/>
+          <w:shd w:fill="FF8000" w:val="clear"/>
+        </w:rPr>
+        <w:t>- The Select of Rows displayed in screen/terminal in  an Accepted/Good Format</w:t>
+      </w:r>
+    </w:p>
+    <w:p>
+      <w:pPr>
+        <w:pStyle w:val="PlainText"/>
+        <w:rPr>
+          <w:shd w:fill="FF8000" w:val="clear"/>
+        </w:rPr>
+      </w:pPr>
+      <w:r>
+        <w:rPr>
+          <w:rFonts w:cs="Courier New" w:ascii="Courier New" w:hAnsi="Courier New"/>
+          <w:shd w:fill="FF8000" w:val="clear"/>
+        </w:rPr>
+        <w:t>- Ask about columns datatypes in create table and check on them in both insert and update</w:t>
+      </w:r>
+    </w:p>
+    <w:p>
+      <w:pPr>
+        <w:pStyle w:val="PlainText"/>
+        <w:rPr>
+          <w:shd w:fill="FF8000" w:val="clear"/>
+        </w:rPr>
+      </w:pPr>
+      <w:r>
+        <w:rPr>
+          <w:rFonts w:cs="Courier New" w:ascii="Courier New" w:hAnsi="Courier New"/>
+          <w:shd w:fill="FF8000" w:val="clear"/>
+        </w:rPr>
+        <w:t>-Ask about primary key in create table and check for it in the insert into table</w:t>
+      </w:r>
+    </w:p>
+    <w:p>
+      <w:pPr>
+        <w:pStyle w:val="PlainText"/>
+        <w:rPr>
           <w:rFonts w:ascii="Courier New" w:hAnsi="Courier New" w:cs="Courier New"/>
         </w:rPr>
-        <w:t>Main Menu:</w:t>
-      </w:r>
-    </w:p>
-    <w:p>
-      <w:pPr>
-        <w:pStyle w:val="PlainText"/>
-        <w:rPr>
-          <w:rFonts w:ascii="Courier New" w:hAnsi="Courier New" w:cs="Courier New"/>
-        </w:rPr>
-      </w:pPr>
-      <w:r>
-        <w:rPr>
-          <w:rFonts w:ascii="Courier New" w:hAnsi="Courier New" w:cs="Courier New"/>
-        </w:rPr>
-        <w:t>- Create Database</w:t>
-      </w:r>
-    </w:p>
-    <w:p>
-      <w:pPr>
-        <w:pStyle w:val="PlainText"/>
-        <w:rPr>
-          <w:rFonts w:ascii="Courier New" w:hAnsi="Courier New" w:cs="Courier New"/>
-        </w:rPr>
-      </w:pPr>
-      <w:r>
-        <w:rPr>
-          <w:rFonts w:ascii="Courier New" w:hAnsi="Courier New" w:cs="Courier New"/>
-        </w:rPr>
-        <w:t>- List Databases</w:t>
-      </w:r>
-    </w:p>
-    <w:p>
-      <w:pPr>
-        <w:pStyle w:val="PlainText"/>
-        <w:rPr>
-          <w:rFonts w:ascii="Courier New" w:hAnsi="Courier New" w:cs="Courier New"/>
-        </w:rPr>
-      </w:pPr>
-      <w:r>
-        <w:rPr>
-          <w:rFonts w:ascii="Courier New" w:hAnsi="Courier New" w:cs="Courier New"/>
-        </w:rPr>
-        <w:t xml:space="preserve">- Connect </w:t>
-      </w:r>
-      <w:proofErr w:type="gramStart"/>
-      <w:r>
-        <w:rPr>
-          <w:rFonts w:ascii="Courier New" w:hAnsi="Courier New" w:cs="Courier New"/>
-        </w:rPr>
-        <w:t>To</w:t>
-      </w:r>
-      <w:proofErr w:type="gramEnd"/>
-      <w:r>
-        <w:rPr>
-          <w:rFonts w:ascii="Courier New" w:hAnsi="Courier New" w:cs="Courier New"/>
-        </w:rPr>
-        <w:t xml:space="preserve"> Databases</w:t>
-      </w:r>
-    </w:p>
-    <w:p>
-      <w:pPr>
-        <w:pStyle w:val="PlainText"/>
-        <w:rPr>
-          <w:rFonts w:ascii="Courier New" w:hAnsi="Courier New" w:cs="Courier New"/>
-        </w:rPr>
-      </w:pPr>
-      <w:r>
-        <w:rPr>
-          <w:rFonts w:ascii="Courier New" w:hAnsi="Courier New" w:cs="Courier New"/>
-        </w:rPr>
-        <w:t>- Drop Database</w:t>
-      </w:r>
-    </w:p>
-    <w:p>
-      <w:pPr>
-        <w:pStyle w:val="PlainText"/>
-        <w:rPr>
-          <w:rFonts w:ascii="Courier New" w:hAnsi="Courier New" w:cs="Courier New"/>
-        </w:rPr>
-      </w:pPr>
-    </w:p>
-    <w:p>
-      <w:pPr>
-        <w:pStyle w:val="PlainText"/>
-        <w:rPr>
-          <w:rFonts w:ascii="Courier New" w:hAnsi="Courier New" w:cs="Courier New"/>
-        </w:rPr>
-      </w:pPr>
-      <w:r>
-        <w:rPr>
-          <w:rFonts w:ascii="Courier New" w:hAnsi="Courier New" w:cs="Courier New"/>
-        </w:rPr>
-        <w:t>Upon user Connect to Specific Database, there will be new Screen with this Menu:</w:t>
-      </w:r>
-    </w:p>
-    <w:p>
-      <w:pPr>
-        <w:pStyle w:val="PlainText"/>
-        <w:rPr>
-          <w:rFonts w:ascii="Courier New" w:hAnsi="Courier New" w:cs="Courier New"/>
-        </w:rPr>
-      </w:pPr>
-      <w:r>
-        <w:rPr>
-          <w:rFonts w:ascii="Courier New" w:hAnsi="Courier New" w:cs="Courier New"/>
-        </w:rPr>
-        <w:t xml:space="preserve">- Create Table </w:t>
-      </w:r>
-    </w:p>
-    <w:p>
-      <w:pPr>
-        <w:pStyle w:val="PlainText"/>
-        <w:rPr>
-          <w:rFonts w:ascii="Courier New" w:hAnsi="Courier New" w:cs="Courier New"/>
-        </w:rPr>
-      </w:pPr>
-      <w:r>
-        <w:rPr>
-          <w:rFonts w:ascii="Courier New" w:hAnsi="Courier New" w:cs="Courier New"/>
-        </w:rPr>
-        <w:t>- List Tables</w:t>
-      </w:r>
-    </w:p>
-    <w:p>
-      <w:pPr>
-        <w:pStyle w:val="PlainText"/>
-        <w:rPr>
-          <w:rFonts w:ascii="Courier New" w:hAnsi="Courier New" w:cs="Courier New"/>
-        </w:rPr>
-      </w:pPr>
-      <w:r>
-        <w:rPr>
-          <w:rFonts w:ascii="Courier New" w:hAnsi="Courier New" w:cs="Courier New"/>
-        </w:rPr>
-        <w:t>- Drop Table</w:t>
-      </w:r>
-    </w:p>
-    <w:p>
-      <w:pPr>
-        <w:pStyle w:val="PlainText"/>
-        <w:rPr>
-          <w:rFonts w:ascii="Courier New" w:hAnsi="Courier New" w:cs="Courier New"/>
-        </w:rPr>
-      </w:pPr>
-      <w:r>
-        <w:rPr>
-          <w:rFonts w:ascii="Courier New" w:hAnsi="Courier New" w:cs="Courier New"/>
-        </w:rPr>
-        <w:t>- Insert into Table</w:t>
-      </w:r>
-    </w:p>
-    <w:p>
-      <w:pPr>
-        <w:pStyle w:val="PlainText"/>
-        <w:rPr>
-          <w:rFonts w:ascii="Courier New" w:hAnsi="Courier New" w:cs="Courier New"/>
-        </w:rPr>
-      </w:pPr>
-      <w:r>
-        <w:rPr>
-          <w:rFonts w:ascii="Courier New" w:hAnsi="Courier New" w:cs="Courier New"/>
-        </w:rPr>
-        <w:t xml:space="preserve">- Select </w:t>
-      </w:r>
-      <w:proofErr w:type="gramStart"/>
-      <w:r>
-        <w:rPr>
-          <w:rFonts w:ascii="Courier New" w:hAnsi="Courier New" w:cs="Courier New"/>
-        </w:rPr>
-        <w:t>From</w:t>
-      </w:r>
-      <w:proofErr w:type="gramEnd"/>
-      <w:r>
-        <w:rPr>
-          <w:rFonts w:ascii="Courier New" w:hAnsi="Courier New" w:cs="Courier New"/>
-        </w:rPr>
-        <w:t xml:space="preserve"> Table</w:t>
-      </w:r>
-    </w:p>
-    <w:p>
-      <w:pPr>
-        <w:pStyle w:val="PlainText"/>
-        <w:rPr>
-          <w:rFonts w:ascii="Courier New" w:hAnsi="Courier New" w:cs="Courier New"/>
-        </w:rPr>
-      </w:pPr>
-      <w:r>
-        <w:rPr>
-          <w:rFonts w:ascii="Courier New" w:hAnsi="Courier New" w:cs="Courier New"/>
-        </w:rPr>
-        <w:t xml:space="preserve">- Delete </w:t>
-      </w:r>
-      <w:proofErr w:type="gramStart"/>
-      <w:r>
-        <w:rPr>
-          <w:rFonts w:ascii="Courier New" w:hAnsi="Courier New" w:cs="Courier New"/>
-        </w:rPr>
-        <w:t>From</w:t>
-      </w:r>
-      <w:proofErr w:type="gramEnd"/>
-      <w:r>
-        <w:rPr>
-          <w:rFonts w:ascii="Courier New" w:hAnsi="Courier New" w:cs="Courier New"/>
-        </w:rPr>
-        <w:t xml:space="preserve"> Table</w:t>
-      </w:r>
-    </w:p>
-    <w:p>
-      <w:pPr>
-        <w:pStyle w:val="PlainText"/>
-        <w:rPr>
-          <w:rFonts w:ascii="Courier New" w:hAnsi="Courier New" w:cs="Courier New"/>
-        </w:rPr>
-      </w:pPr>
-      <w:r>
-        <w:rPr>
-          <w:rFonts w:ascii="Courier New" w:hAnsi="Courier New" w:cs="Courier New"/>
-        </w:rPr>
-        <w:t xml:space="preserve">- Update </w:t>
-      </w:r>
-      <w:r>
-        <w:rPr>
-          <w:rFonts w:ascii="Courier New" w:hAnsi="Courier New" w:cs="Courier New"/>
-        </w:rPr>
-        <w:t>T</w:t>
-      </w:r>
-      <w:r>
-        <w:rPr>
-          <w:rFonts w:ascii="Courier New" w:hAnsi="Courier New" w:cs="Courier New"/>
-        </w:rPr>
-        <w:t>able</w:t>
-      </w:r>
-    </w:p>
-    <w:p>
-      <w:pPr>
-        <w:pStyle w:val="PlainText"/>
-        <w:rPr>
-          <w:rFonts w:ascii="Courier New" w:hAnsi="Courier New" w:cs="Courier New"/>
-        </w:rPr>
-      </w:pPr>
-    </w:p>
-    <w:p>
-      <w:pPr>
-        <w:pStyle w:val="PlainText"/>
-        <w:rPr>
-          <w:rFonts w:ascii="Courier New" w:hAnsi="Courier New" w:cs="Courier New"/>
-        </w:rPr>
-      </w:pPr>
-      <w:r>
-        <w:rPr>
-          <w:rFonts w:ascii="Courier New" w:hAnsi="Courier New" w:cs="Courier New"/>
-        </w:rPr>
-        <w:t>Hints:</w:t>
-      </w:r>
-    </w:p>
-    <w:p>
-      <w:pPr>
-        <w:pStyle w:val="PlainText"/>
-        <w:rPr>
-          <w:rFonts w:ascii="Courier New" w:hAnsi="Courier New" w:cs="Courier New"/>
-        </w:rPr>
-      </w:pPr>
-      <w:r>
-        <w:rPr>
-          <w:rFonts w:ascii="Courier New" w:hAnsi="Courier New" w:cs="Courier New"/>
-        </w:rPr>
-        <w:t>- The Database will store as Directory on Current Script File</w:t>
-      </w:r>
-    </w:p>
-    <w:p>
-      <w:pPr>
-        <w:pStyle w:val="PlainText"/>
-        <w:rPr>
-          <w:rFonts w:ascii="Courier New" w:hAnsi="Courier New" w:cs="Courier New"/>
-        </w:rPr>
-      </w:pPr>
-      <w:r>
-        <w:rPr>
-          <w:rFonts w:ascii="Courier New" w:hAnsi="Courier New" w:cs="Courier New"/>
-        </w:rPr>
-        <w:t xml:space="preserve">- The Select of Rows displayed in screen/terminal </w:t>
-      </w:r>
-      <w:proofErr w:type="gramStart"/>
-      <w:r>
-        <w:rPr>
-          <w:rFonts w:ascii="Courier New" w:hAnsi="Courier New" w:cs="Courier New"/>
-        </w:rPr>
-        <w:t xml:space="preserve">in </w:t>
-      </w:r>
-      <w:r>
-        <w:rPr>
-          <w:rFonts w:ascii="Courier New" w:hAnsi="Courier New" w:cs="Courier New"/>
-        </w:rPr>
-        <w:t xml:space="preserve"> an</w:t>
-      </w:r>
-      <w:proofErr w:type="gramEnd"/>
-      <w:r>
-        <w:rPr>
-          <w:rFonts w:ascii="Courier New" w:hAnsi="Courier New" w:cs="Courier New"/>
-        </w:rPr>
-        <w:t xml:space="preserve"> </w:t>
-      </w:r>
-      <w:r>
-        <w:rPr>
-          <w:rFonts w:ascii="Courier New" w:hAnsi="Courier New" w:cs="Courier New"/>
-        </w:rPr>
-        <w:t>Accepted/Good Format</w:t>
-      </w:r>
-    </w:p>
-    <w:p>
-      <w:pPr>
-        <w:pStyle w:val="PlainText"/>
-        <w:rPr>
-          <w:rFonts w:ascii="Courier New" w:hAnsi="Courier New" w:cs="Courier New"/>
-        </w:rPr>
-      </w:pPr>
-      <w:r>
-        <w:rPr>
-          <w:rFonts w:ascii="Courier New" w:hAnsi="Courier New" w:cs="Courier New"/>
-        </w:rPr>
-        <w:t xml:space="preserve">- </w:t>
-      </w:r>
-      <w:r>
-        <w:rPr>
-          <w:rFonts w:ascii="Courier New" w:hAnsi="Courier New" w:cs="Courier New"/>
-        </w:rPr>
-        <w:t>Ask about c</w:t>
-      </w:r>
-      <w:r>
-        <w:rPr>
-          <w:rFonts w:ascii="Courier New" w:hAnsi="Courier New" w:cs="Courier New"/>
-        </w:rPr>
-        <w:t>olumns datatypes in</w:t>
-      </w:r>
-      <w:r>
-        <w:rPr>
-          <w:rFonts w:ascii="Courier New" w:hAnsi="Courier New" w:cs="Courier New"/>
-        </w:rPr>
-        <w:t xml:space="preserve"> create table and check on them in</w:t>
-      </w:r>
-      <w:r>
-        <w:rPr>
-          <w:rFonts w:ascii="Courier New" w:hAnsi="Courier New" w:cs="Courier New"/>
-        </w:rPr>
-        <w:t xml:space="preserve"> both </w:t>
-      </w:r>
-      <w:r>
-        <w:rPr>
-          <w:rFonts w:ascii="Courier New" w:hAnsi="Courier New" w:cs="Courier New"/>
-        </w:rPr>
-        <w:t>insert and update</w:t>
-      </w:r>
-    </w:p>
-    <w:p>
-      <w:pPr>
-        <w:pStyle w:val="PlainText"/>
-        <w:rPr>
-          <w:rFonts w:ascii="Courier New" w:hAnsi="Courier New" w:cs="Courier New"/>
-        </w:rPr>
-      </w:pPr>
-      <w:r>
-        <w:rPr>
-          <w:rFonts w:ascii="Courier New" w:hAnsi="Courier New" w:cs="Courier New"/>
-        </w:rPr>
-        <w:t>-</w:t>
-      </w:r>
-      <w:r>
-        <w:rPr>
-          <w:rFonts w:ascii="Courier New" w:hAnsi="Courier New" w:cs="Courier New"/>
-        </w:rPr>
-        <w:t>A</w:t>
-      </w:r>
-      <w:r>
-        <w:rPr>
-          <w:rFonts w:ascii="Courier New" w:hAnsi="Courier New" w:cs="Courier New"/>
-        </w:rPr>
-        <w:t xml:space="preserve">sk about primary key </w:t>
-      </w:r>
-      <w:r>
-        <w:rPr>
-          <w:rFonts w:ascii="Courier New" w:hAnsi="Courier New" w:cs="Courier New"/>
-        </w:rPr>
-        <w:t>in create table and check for it in the insert</w:t>
-      </w:r>
-      <w:r>
-        <w:rPr>
-          <w:rFonts w:ascii="Courier New" w:hAnsi="Courier New" w:cs="Courier New"/>
-        </w:rPr>
-        <w:t xml:space="preserve"> into table</w:t>
-      </w:r>
-    </w:p>
-    <w:p>
-      <w:pPr>
-        <w:pStyle w:val="PlainText"/>
-        <w:rPr>
-          <w:rFonts w:ascii="Courier New" w:hAnsi="Courier New" w:cs="Courier New"/>
-        </w:rPr>
-      </w:pPr>
-    </w:p>
-    <w:p>
-      <w:pPr>
-        <w:pStyle w:val="PlainText"/>
-        <w:rPr>
-          <w:rFonts w:ascii="Courier New" w:hAnsi="Courier New" w:cs="Courier New"/>
-        </w:rPr>
-      </w:pPr>
-      <w:r>
-        <w:rPr>
-          <w:rFonts w:ascii="Courier New" w:hAnsi="Courier New" w:cs="Courier New"/>
+      </w:pPr>
+      <w:r>
+        <w:rPr>
+          <w:rFonts w:cs="Courier New" w:ascii="Courier New" w:hAnsi="Courier New"/>
+        </w:rPr>
+      </w:r>
+    </w:p>
+    <w:p>
+      <w:pPr>
+        <w:pStyle w:val="PlainText"/>
+        <w:rPr>
+          <w:color w:val="472702"/>
+          <w:shd w:fill="7B3D00" w:val="clear"/>
+        </w:rPr>
+      </w:pPr>
+      <w:r>
+        <w:rPr>
+          <w:rFonts w:cs="Courier New" w:ascii="Courier New" w:hAnsi="Courier New"/>
+          <w:color w:val="472702"/>
+          <w:shd w:fill="7B3D00" w:val="clear"/>
         </w:rPr>
         <w:t>The Bonus:</w:t>
       </w:r>
@@ -502,52 +459,48 @@
       <w:pPr>
         <w:pStyle w:val="PlainText"/>
         <w:rPr>
-          <w:rFonts w:ascii="Courier New" w:hAnsi="Courier New" w:cs="Courier New"/>
-        </w:rPr>
-      </w:pPr>
-      <w:r>
-        <w:rPr>
-          <w:rFonts w:ascii="Courier New" w:hAnsi="Courier New" w:cs="Courier New"/>
-        </w:rPr>
-        <w:t>- Make the App to accept SQL Code</w:t>
-      </w:r>
-      <w:r>
-        <w:rPr>
-          <w:rFonts w:ascii="Courier New" w:hAnsi="Courier New" w:cs="Courier New"/>
-        </w:rPr>
-        <w:t xml:space="preserve"> or </w:t>
+          <w:color w:val="472702"/>
+          <w:shd w:fill="7B3D00" w:val="clear"/>
+        </w:rPr>
+      </w:pPr>
+      <w:r>
+        <w:rPr>
+          <w:rFonts w:cs="Courier New" w:ascii="Courier New" w:hAnsi="Courier New"/>
+          <w:color w:val="472702"/>
+          <w:shd w:fill="7B3D00" w:val="clear"/>
+        </w:rPr>
+        <w:t xml:space="preserve">- Make the App to accept SQL Code or </w:t>
       </w:r>
       <w:bookmarkStart w:id="0" w:name="_GoBack"/>
       <w:bookmarkEnd w:id="0"/>
       <w:r>
         <w:rPr>
-          <w:rFonts w:ascii="Courier New" w:hAnsi="Courier New" w:cs="Courier New"/>
-        </w:rPr>
-        <w:t>Use GUI</w:t>
-      </w:r>
-      <w:r>
-        <w:rPr>
-          <w:rFonts w:ascii="Courier New" w:hAnsi="Courier New" w:cs="Courier New"/>
-        </w:rPr>
-        <w:t xml:space="preserve"> instead of the above menu based </w:t>
+          <w:rFonts w:cs="Courier New" w:ascii="Courier New" w:hAnsi="Courier New"/>
+          <w:color w:val="472702"/>
+          <w:shd w:fill="7B3D00" w:val="clear"/>
+        </w:rPr>
+        <w:t xml:space="preserve">Use GUI instead of the above menu based </w:t>
       </w:r>
     </w:p>
     <w:sectPr>
+      <w:type w:val="nextPage"/>
       <w:pgSz w:w="11906" w:h="16838"/>
-      <w:pgMar w:top="1440" w:right="1335" w:bottom="1440" w:left="1334" w:header="708" w:footer="708" w:gutter="0"/>
-      <w:cols w:space="708"/>
-      <w:docGrid w:linePitch="360"/>
+      <w:pgMar w:left="1334" w:right="1335" w:header="0" w:top="1440" w:footer="0" w:bottom="1440" w:gutter="0"/>
+      <w:pgNumType w:fmt="decimal"/>
+      <w:formProt w:val="false"/>
+      <w:textDirection w:val="lrTb"/>
+      <w:docGrid w:type="default" w:linePitch="360" w:charSpace="4096"/>
     </w:sectPr>
   </w:body>
 </w:document>
 </file>
 
 <file path=word/styles.xml><?xml version="1.0" encoding="utf-8"?>
-<w:styles xmlns:mc="http://schemas.openxmlformats.org/markup-compatibility/2006" xmlns:r="http://schemas.openxmlformats.org/officeDocument/2006/relationships" xmlns:w="http://schemas.openxmlformats.org/wordprocessingml/2006/main" xmlns:w14="http://schemas.microsoft.com/office/word/2010/wordml" xmlns:w15="http://schemas.microsoft.com/office/word/2012/wordml" xmlns:w16se="http://schemas.microsoft.com/office/word/2015/wordml/symex" mc:Ignorable="w14 w15 w16se">
+<w:styles xmlns:w="http://schemas.openxmlformats.org/wordprocessingml/2006/main" xmlns:w14="http://schemas.microsoft.com/office/word/2010/wordml" xmlns:mc="http://schemas.openxmlformats.org/markup-compatibility/2006" mc:Ignorable="w14">
   <w:docDefaults>
     <w:rPrDefault>
       <w:rPr>
-        <w:rFonts w:asciiTheme="minorHAnsi" w:eastAsiaTheme="minorEastAsia" w:hAnsiTheme="minorHAnsi" w:cstheme="minorBidi"/>
+        <w:rFonts w:ascii="Calibri" w:hAnsi="Calibri" w:eastAsia="" w:cs="Arial" w:asciiTheme="minorHAnsi" w:cstheme="minorBidi" w:eastAsiaTheme="minorEastAsia" w:hAnsiTheme="minorHAnsi"/>
         <w:sz w:val="22"/>
         <w:szCs w:val="22"/>
         <w:lang w:val="en-GB" w:eastAsia="en-GB" w:bidi="ar-SA"/>
@@ -555,21 +508,21 @@
     </w:rPrDefault>
     <w:pPrDefault>
       <w:pPr>
-        <w:spacing w:after="160" w:line="259" w:lineRule="auto"/>
+        <w:suppressAutoHyphens w:val="true"/>
       </w:pPr>
     </w:pPrDefault>
   </w:docDefaults>
   <w:latentStyles w:defLockedState="0" w:defUIPriority="99" w:defSemiHidden="0" w:defUnhideWhenUsed="0" w:defQFormat="0" w:count="371">
     <w:lsdException w:name="Normal" w:uiPriority="0" w:qFormat="1"/>
     <w:lsdException w:name="heading 1" w:uiPriority="9" w:qFormat="1"/>
-    <w:lsdException w:name="heading 2" w:semiHidden="1" w:uiPriority="9" w:unhideWhenUsed="1" w:qFormat="1"/>
-    <w:lsdException w:name="heading 3" w:semiHidden="1" w:uiPriority="9" w:unhideWhenUsed="1" w:qFormat="1"/>
-    <w:lsdException w:name="heading 4" w:semiHidden="1" w:uiPriority="9" w:unhideWhenUsed="1" w:qFormat="1"/>
-    <w:lsdException w:name="heading 5" w:semiHidden="1" w:uiPriority="9" w:unhideWhenUsed="1" w:qFormat="1"/>
-    <w:lsdException w:name="heading 6" w:semiHidden="1" w:uiPriority="9" w:unhideWhenUsed="1" w:qFormat="1"/>
-    <w:lsdException w:name="heading 7" w:semiHidden="1" w:uiPriority="9" w:unhideWhenUsed="1" w:qFormat="1"/>
-    <w:lsdException w:name="heading 8" w:semiHidden="1" w:uiPriority="9" w:unhideWhenUsed="1" w:qFormat="1"/>
-    <w:lsdException w:name="heading 9" w:semiHidden="1" w:uiPriority="9" w:unhideWhenUsed="1" w:qFormat="1"/>
+    <w:lsdException w:name="heading 2" w:uiPriority="9" w:semiHidden="1" w:unhideWhenUsed="1" w:qFormat="1"/>
+    <w:lsdException w:name="heading 3" w:uiPriority="9" w:semiHidden="1" w:unhideWhenUsed="1" w:qFormat="1"/>
+    <w:lsdException w:name="heading 4" w:uiPriority="9" w:semiHidden="1" w:unhideWhenUsed="1" w:qFormat="1"/>
+    <w:lsdException w:name="heading 5" w:uiPriority="9" w:semiHidden="1" w:unhideWhenUsed="1" w:qFormat="1"/>
+    <w:lsdException w:name="heading 6" w:uiPriority="9" w:semiHidden="1" w:unhideWhenUsed="1" w:qFormat="1"/>
+    <w:lsdException w:name="heading 7" w:uiPriority="9" w:semiHidden="1" w:unhideWhenUsed="1" w:qFormat="1"/>
+    <w:lsdException w:name="heading 8" w:uiPriority="9" w:semiHidden="1" w:unhideWhenUsed="1" w:qFormat="1"/>
+    <w:lsdException w:name="heading 9" w:uiPriority="9" w:semiHidden="1" w:unhideWhenUsed="1" w:qFormat="1"/>
     <w:lsdException w:name="index 1" w:semiHidden="1" w:unhideWhenUsed="1"/>
     <w:lsdException w:name="index 2" w:semiHidden="1" w:unhideWhenUsed="1"/>
     <w:lsdException w:name="index 3" w:semiHidden="1" w:unhideWhenUsed="1"/>
@@ -579,22 +532,22 @@
     <w:lsdException w:name="index 7" w:semiHidden="1" w:unhideWhenUsed="1"/>
     <w:lsdException w:name="index 8" w:semiHidden="1" w:unhideWhenUsed="1"/>
     <w:lsdException w:name="index 9" w:semiHidden="1" w:unhideWhenUsed="1"/>
-    <w:lsdException w:name="toc 1" w:semiHidden="1" w:uiPriority="39" w:unhideWhenUsed="1"/>
-    <w:lsdException w:name="toc 2" w:semiHidden="1" w:uiPriority="39" w:unhideWhenUsed="1"/>
-    <w:lsdException w:name="toc 3" w:semiHidden="1" w:uiPriority="39" w:unhideWhenUsed="1"/>
-    <w:lsdException w:name="toc 4" w:semiHidden="1" w:uiPriority="39" w:unhideWhenUsed="1"/>
-    <w:lsdException w:name="toc 5" w:semiHidden="1" w:uiPriority="39" w:unhideWhenUsed="1"/>
-    <w:lsdException w:name="toc 6" w:semiHidden="1" w:uiPriority="39" w:unhideWhenUsed="1"/>
-    <w:lsdException w:name="toc 7" w:semiHidden="1" w:uiPriority="39" w:unhideWhenUsed="1"/>
-    <w:lsdException w:name="toc 8" w:semiHidden="1" w:uiPriority="39" w:unhideWhenUsed="1"/>
-    <w:lsdException w:name="toc 9" w:semiHidden="1" w:uiPriority="39" w:unhideWhenUsed="1"/>
+    <w:lsdException w:name="toc 1" w:uiPriority="39" w:semiHidden="1" w:unhideWhenUsed="1"/>
+    <w:lsdException w:name="toc 2" w:uiPriority="39" w:semiHidden="1" w:unhideWhenUsed="1"/>
+    <w:lsdException w:name="toc 3" w:uiPriority="39" w:semiHidden="1" w:unhideWhenUsed="1"/>
+    <w:lsdException w:name="toc 4" w:uiPriority="39" w:semiHidden="1" w:unhideWhenUsed="1"/>
+    <w:lsdException w:name="toc 5" w:uiPriority="39" w:semiHidden="1" w:unhideWhenUsed="1"/>
+    <w:lsdException w:name="toc 6" w:uiPriority="39" w:semiHidden="1" w:unhideWhenUsed="1"/>
+    <w:lsdException w:name="toc 7" w:uiPriority="39" w:semiHidden="1" w:unhideWhenUsed="1"/>
+    <w:lsdException w:name="toc 8" w:uiPriority="39" w:semiHidden="1" w:unhideWhenUsed="1"/>
+    <w:lsdException w:name="toc 9" w:uiPriority="39" w:semiHidden="1" w:unhideWhenUsed="1"/>
     <w:lsdException w:name="Normal Indent" w:semiHidden="1" w:unhideWhenUsed="1"/>
     <w:lsdException w:name="footnote text" w:semiHidden="1" w:unhideWhenUsed="1"/>
     <w:lsdException w:name="annotation text" w:semiHidden="1" w:unhideWhenUsed="1"/>
     <w:lsdException w:name="header" w:semiHidden="1" w:unhideWhenUsed="1"/>
     <w:lsdException w:name="footer" w:semiHidden="1" w:unhideWhenUsed="1"/>
     <w:lsdException w:name="index heading" w:semiHidden="1" w:unhideWhenUsed="1"/>
-    <w:lsdException w:name="caption" w:semiHidden="1" w:uiPriority="35" w:unhideWhenUsed="1" w:qFormat="1"/>
+    <w:lsdException w:name="caption" w:uiPriority="35" w:semiHidden="1" w:unhideWhenUsed="1" w:qFormat="1"/>
     <w:lsdException w:name="table of figures" w:semiHidden="1" w:unhideWhenUsed="1"/>
     <w:lsdException w:name="envelope address" w:semiHidden="1" w:unhideWhenUsed="1"/>
     <w:lsdException w:name="envelope return" w:semiHidden="1" w:unhideWhenUsed="1"/>
@@ -625,7 +578,7 @@
     <w:lsdException w:name="Title" w:uiPriority="10" w:qFormat="1"/>
     <w:lsdException w:name="Closing" w:semiHidden="1" w:unhideWhenUsed="1"/>
     <w:lsdException w:name="Signature" w:semiHidden="1" w:unhideWhenUsed="1"/>
-    <w:lsdException w:name="Default Paragraph Font" w:semiHidden="1" w:uiPriority="1" w:unhideWhenUsed="1"/>
+    <w:lsdException w:name="Default Paragraph Font" w:uiPriority="1" w:semiHidden="1" w:unhideWhenUsed="1"/>
     <w:lsdException w:name="Body Text" w:semiHidden="1" w:unhideWhenUsed="1"/>
     <w:lsdException w:name="Body Text Indent" w:semiHidden="1" w:unhideWhenUsed="1"/>
     <w:lsdException w:name="List Continue" w:semiHidden="1" w:unhideWhenUsed="1"/>
@@ -825,8 +778,8 @@
     <w:lsdException w:name="Subtle Reference" w:uiPriority="31" w:qFormat="1"/>
     <w:lsdException w:name="Intense Reference" w:uiPriority="32" w:qFormat="1"/>
     <w:lsdException w:name="Book Title" w:uiPriority="33" w:qFormat="1"/>
-    <w:lsdException w:name="Bibliography" w:semiHidden="1" w:uiPriority="37" w:unhideWhenUsed="1"/>
-    <w:lsdException w:name="TOC Heading" w:semiHidden="1" w:uiPriority="39" w:unhideWhenUsed="1" w:qFormat="1"/>
+    <w:lsdException w:name="Bibliography" w:uiPriority="37" w:semiHidden="1" w:unhideWhenUsed="1"/>
+    <w:lsdException w:name="TOC Heading" w:uiPriority="39" w:semiHidden="1" w:unhideWhenUsed="1" w:qFormat="1"/>
     <w:lsdException w:name="Plain Table 1" w:uiPriority="41"/>
     <w:lsdException w:name="Plain Table 2" w:uiPriority="42"/>
     <w:lsdException w:name="Plain Table 3" w:uiPriority="43"/>
@@ -932,15 +885,126 @@
     <w:lsdException w:name="List Table 6 Colorful Accent 6" w:uiPriority="51"/>
     <w:lsdException w:name="List Table 7 Colorful Accent 6" w:uiPriority="52"/>
   </w:latentStyles>
-  <w:style w:type="paragraph" w:default="1" w:styleId="Normal">
+  <w:style w:type="paragraph" w:styleId="Normal" w:default="1">
     <w:name w:val="Normal"/>
     <w:qFormat/>
+    <w:pPr>
+      <w:widowControl/>
+      <w:bidi w:val="0"/>
+      <w:spacing w:lineRule="auto" w:line="259" w:before="0" w:after="160"/>
+      <w:jc w:val="left"/>
+    </w:pPr>
+    <w:rPr>
+      <w:rFonts w:ascii="Calibri" w:hAnsi="Calibri" w:eastAsia="" w:cs="Arial" w:asciiTheme="minorHAnsi" w:cstheme="minorBidi" w:eastAsiaTheme="minorEastAsia" w:hAnsiTheme="minorHAnsi"/>
+      <w:color w:val="auto"/>
+      <w:kern w:val="0"/>
+      <w:sz w:val="22"/>
+      <w:szCs w:val="22"/>
+      <w:lang w:val="en-GB" w:eastAsia="en-GB" w:bidi="ar-SA"/>
+    </w:rPr>
   </w:style>
-  <w:style w:type="character" w:default="1" w:styleId="DefaultParagraphFont">
+  <w:style w:type="character" w:styleId="DefaultParagraphFont" w:default="1">
     <w:name w:val="Default Paragraph Font"/>
     <w:uiPriority w:val="1"/>
     <w:semiHidden/>
     <w:unhideWhenUsed/>
+    <w:qFormat/>
+    <w:rPr/>
+  </w:style>
+  <w:style w:type="character" w:styleId="PlainTextChar" w:customStyle="1">
+    <w:name w:val="Plain Text Char"/>
+    <w:basedOn w:val="DefaultParagraphFont"/>
+    <w:link w:val="PlainText"/>
+    <w:uiPriority w:val="99"/>
+    <w:qFormat/>
+    <w:rsid w:val="00672574"/>
+    <w:rPr>
+      <w:rFonts w:ascii="Consolas" w:hAnsi="Consolas"/>
+      <w:sz w:val="21"/>
+      <w:szCs w:val="21"/>
+    </w:rPr>
+  </w:style>
+  <w:style w:type="paragraph" w:styleId="Heading">
+    <w:name w:val="Heading"/>
+    <w:basedOn w:val="Normal"/>
+    <w:next w:val="TextBody"/>
+    <w:qFormat/>
+    <w:pPr>
+      <w:keepNext w:val="true"/>
+      <w:spacing w:before="240" w:after="120"/>
+    </w:pPr>
+    <w:rPr>
+      <w:rFonts w:ascii="Liberation Sans" w:hAnsi="Liberation Sans" w:eastAsia="Noto Sans CJK SC" w:cs="Lohit Devanagari"/>
+      <w:sz w:val="28"/>
+      <w:szCs w:val="28"/>
+    </w:rPr>
+  </w:style>
+  <w:style w:type="paragraph" w:styleId="TextBody">
+    <w:name w:val="Body Text"/>
+    <w:basedOn w:val="Normal"/>
+    <w:pPr>
+      <w:spacing w:lineRule="auto" w:line="276" w:before="0" w:after="140"/>
+    </w:pPr>
+    <w:rPr/>
+  </w:style>
+  <w:style w:type="paragraph" w:styleId="List">
+    <w:name w:val="List"/>
+    <w:basedOn w:val="TextBody"/>
+    <w:pPr/>
+    <w:rPr>
+      <w:rFonts w:cs="Lohit Devanagari"/>
+    </w:rPr>
+  </w:style>
+  <w:style w:type="paragraph" w:styleId="Caption">
+    <w:name w:val="Caption"/>
+    <w:basedOn w:val="Normal"/>
+    <w:qFormat/>
+    <w:pPr>
+      <w:suppressLineNumbers/>
+      <w:spacing w:before="120" w:after="120"/>
+    </w:pPr>
+    <w:rPr>
+      <w:rFonts w:cs="Lohit Devanagari"/>
+      <w:i/>
+      <w:iCs/>
+      <w:sz w:val="24"/>
+      <w:szCs w:val="24"/>
+    </w:rPr>
+  </w:style>
+  <w:style w:type="paragraph" w:styleId="Index">
+    <w:name w:val="Index"/>
+    <w:basedOn w:val="Normal"/>
+    <w:qFormat/>
+    <w:pPr>
+      <w:suppressLineNumbers/>
+    </w:pPr>
+    <w:rPr>
+      <w:rFonts w:cs="Lohit Devanagari"/>
+    </w:rPr>
+  </w:style>
+  <w:style w:type="paragraph" w:styleId="PlainText">
+    <w:name w:val="Plain Text"/>
+    <w:basedOn w:val="Normal"/>
+    <w:link w:val="PlainTextChar"/>
+    <w:uiPriority w:val="99"/>
+    <w:unhideWhenUsed/>
+    <w:qFormat/>
+    <w:rsid w:val="00672574"/>
+    <w:pPr>
+      <w:spacing w:lineRule="auto" w:line="240" w:before="0" w:after="0"/>
+    </w:pPr>
+    <w:rPr>
+      <w:rFonts w:ascii="Consolas" w:hAnsi="Consolas"/>
+      <w:sz w:val="21"/>
+      <w:szCs w:val="21"/>
+    </w:rPr>
+  </w:style>
+  <w:style w:type="numbering" w:styleId="NoList" w:default="1">
+    <w:name w:val="No List"/>
+    <w:uiPriority w:val="99"/>
+    <w:semiHidden/>
+    <w:unhideWhenUsed/>
+    <w:qFormat/>
   </w:style>
   <w:style w:type="table" w:default="1" w:styleId="TableNormal">
     <w:name w:val="Normal Table"/>
@@ -948,7 +1012,6 @@
     <w:semiHidden/>
     <w:unhideWhenUsed/>
     <w:tblPr>
-      <w:tblInd w:w="0" w:type="dxa"/>
       <w:tblCellMar>
         <w:top w:w="0" w:type="dxa"/>
         <w:left w:w="108" w:type="dxa"/>
@@ -956,40 +1019,6 @@
         <w:right w:w="108" w:type="dxa"/>
       </w:tblCellMar>
     </w:tblPr>
-  </w:style>
-  <w:style w:type="numbering" w:default="1" w:styleId="NoList">
-    <w:name w:val="No List"/>
-    <w:uiPriority w:val="99"/>
-    <w:semiHidden/>
-    <w:unhideWhenUsed/>
-  </w:style>
-  <w:style w:type="paragraph" w:styleId="PlainText">
-    <w:name w:val="Plain Text"/>
-    <w:basedOn w:val="Normal"/>
-    <w:link w:val="PlainTextChar"/>
-    <w:uiPriority w:val="99"/>
-    <w:unhideWhenUsed/>
-    <w:rsid w:val="00672574"/>
-    <w:pPr>
-      <w:spacing w:after="0" w:line="240" w:lineRule="auto"/>
-    </w:pPr>
-    <w:rPr>
-      <w:rFonts w:ascii="Consolas" w:hAnsi="Consolas"/>
-      <w:sz w:val="21"/>
-      <w:szCs w:val="21"/>
-    </w:rPr>
-  </w:style>
-  <w:style w:type="character" w:customStyle="1" w:styleId="PlainTextChar">
-    <w:name w:val="Plain Text Char"/>
-    <w:basedOn w:val="DefaultParagraphFont"/>
-    <w:link w:val="PlainText"/>
-    <w:uiPriority w:val="99"/>
-    <w:rsid w:val="00672574"/>
-    <w:rPr>
-      <w:rFonts w:ascii="Consolas" w:hAnsi="Consolas"/>
-      <w:sz w:val="21"/>
-      <w:szCs w:val="21"/>
-    </w:rPr>
   </w:style>
 </w:styles>
 </file>

</xml_diff>